<commit_message>
First Version of Object Design Document - ODD
</commit_message>
<xml_diff>
--- a/Work product/Document/SDD/System Design Document - Carcheck.docx
+++ b/Work product/Document/SDD/System Design Document - Carcheck.docx
@@ -7080,17 +7080,8 @@
         </w:rPr>
         <w:tab/>
       </w:r>
-      <w:hyperlink r:id="rId8" w:anchor="_2db58bpsnjro" w:history="1">
-        <w:r>
-          <w:rPr>
-            <w:rStyle w:val="Collegamentoipertestuale"/>
-            <w:rFonts w:asciiTheme="majorHAnsi" w:hAnsiTheme="majorHAnsi" w:cstheme="majorHAnsi"/>
-            <w:b/>
-            <w:color w:val="000000" w:themeColor="text1"/>
-          </w:rPr>
-          <w:t>4</w:t>
-        </w:r>
-      </w:hyperlink>
+      <w:bookmarkStart w:id="3" w:name="_GoBack"/>
+      <w:bookmarkEnd w:id="3"/>
     </w:p>
     <w:p>
       <w:pPr>
@@ -7120,38 +7111,38 @@
         </w:rPr>
         <w:tab/>
       </w:r>
-      <w:hyperlink r:id="rId9" w:anchor="_9ggrsmt9rdkt" w:history="1">
+    </w:p>
+    <w:p>
+      <w:pPr>
+        <w:pStyle w:val="Normale1"/>
+        <w:tabs>
+          <w:tab w:val="right" w:pos="9025"/>
+        </w:tabs>
+        <w:spacing w:before="60" w:line="240" w:lineRule="auto"/>
+        <w:ind w:left="360"/>
+        <w:rPr>
+          <w:rFonts w:asciiTheme="majorHAnsi" w:hAnsiTheme="majorHAnsi" w:cstheme="majorHAnsi"/>
+          <w:color w:val="000000" w:themeColor="text1"/>
+        </w:rPr>
+      </w:pPr>
+      <w:hyperlink r:id="rId8" w:anchor="_1zvewshm996z" w:history="1">
+        <w:proofErr w:type="gramStart"/>
         <w:r>
           <w:rPr>
             <w:rStyle w:val="Collegamentoipertestuale"/>
             <w:rFonts w:asciiTheme="majorHAnsi" w:hAnsiTheme="majorHAnsi" w:cstheme="majorHAnsi"/>
             <w:color w:val="000000" w:themeColor="text1"/>
           </w:rPr>
-          <w:t>4</w:t>
+          <w:t>1.2  Obiettivi</w:t>
         </w:r>
-      </w:hyperlink>
-    </w:p>
-    <w:p>
-      <w:pPr>
-        <w:pStyle w:val="Normale1"/>
-        <w:tabs>
-          <w:tab w:val="right" w:pos="9025"/>
-        </w:tabs>
-        <w:spacing w:before="60" w:line="240" w:lineRule="auto"/>
-        <w:ind w:left="360"/>
-        <w:rPr>
-          <w:rFonts w:asciiTheme="majorHAnsi" w:hAnsiTheme="majorHAnsi" w:cstheme="majorHAnsi"/>
-          <w:color w:val="000000" w:themeColor="text1"/>
-        </w:rPr>
-      </w:pPr>
-      <w:hyperlink r:id="rId10" w:anchor="_1zvewshm996z" w:history="1">
+        <w:proofErr w:type="gramEnd"/>
         <w:r>
           <w:rPr>
             <w:rStyle w:val="Collegamentoipertestuale"/>
             <w:rFonts w:asciiTheme="majorHAnsi" w:hAnsiTheme="majorHAnsi" w:cstheme="majorHAnsi"/>
             <w:color w:val="000000" w:themeColor="text1"/>
           </w:rPr>
-          <w:t>1.2  Obiettivi di design</w:t>
+          <w:t xml:space="preserve"> di design</w:t>
         </w:r>
       </w:hyperlink>
       <w:r>
@@ -7161,16 +7152,6 @@
         </w:rPr>
         <w:tab/>
       </w:r>
-      <w:hyperlink r:id="rId11" w:anchor="_1zvewshm996z" w:history="1">
-        <w:r>
-          <w:rPr>
-            <w:rStyle w:val="Collegamentoipertestuale"/>
-            <w:rFonts w:asciiTheme="majorHAnsi" w:hAnsiTheme="majorHAnsi" w:cstheme="majorHAnsi"/>
-            <w:color w:val="000000" w:themeColor="text1"/>
-          </w:rPr>
-          <w:t>4</w:t>
-        </w:r>
-      </w:hyperlink>
     </w:p>
     <w:p>
       <w:pPr>
@@ -7185,7 +7166,7 @@
           <w:color w:val="000000" w:themeColor="text1"/>
         </w:rPr>
       </w:pPr>
-      <w:hyperlink r:id="rId12" w:anchor="_79dbl38zbw8u" w:history="1">
+      <w:hyperlink r:id="rId9" w:anchor="_79dbl38zbw8u" w:history="1">
         <w:r>
           <w:rPr>
             <w:rStyle w:val="Collegamentoipertestuale"/>
@@ -7202,16 +7183,6 @@
         </w:rPr>
         <w:tab/>
       </w:r>
-      <w:hyperlink r:id="rId13" w:anchor="_79dbl38zbw8u" w:history="1">
-        <w:r>
-          <w:rPr>
-            <w:rStyle w:val="Collegamentoipertestuale"/>
-            <w:rFonts w:asciiTheme="majorHAnsi" w:hAnsiTheme="majorHAnsi" w:cstheme="majorHAnsi"/>
-            <w:color w:val="000000" w:themeColor="text1"/>
-          </w:rPr>
-          <w:t>4</w:t>
-        </w:r>
-      </w:hyperlink>
     </w:p>
     <w:p>
       <w:pPr>
@@ -7226,7 +7197,7 @@
           <w:color w:val="000000" w:themeColor="text1"/>
         </w:rPr>
       </w:pPr>
-      <w:hyperlink r:id="rId14" w:anchor="_4v4owpt8aogw" w:history="1">
+      <w:hyperlink r:id="rId10" w:anchor="_4v4owpt8aogw" w:history="1">
         <w:r>
           <w:rPr>
             <w:rStyle w:val="Collegamentoipertestuale"/>
@@ -7243,16 +7214,6 @@
         </w:rPr>
         <w:tab/>
       </w:r>
-      <w:hyperlink r:id="rId15" w:anchor="_4v4owpt8aogw" w:history="1">
-        <w:r>
-          <w:rPr>
-            <w:rStyle w:val="Collegamentoipertestuale"/>
-            <w:rFonts w:asciiTheme="majorHAnsi" w:hAnsiTheme="majorHAnsi" w:cstheme="majorHAnsi"/>
-            <w:color w:val="000000" w:themeColor="text1"/>
-          </w:rPr>
-          <w:t>5</w:t>
-        </w:r>
-      </w:hyperlink>
     </w:p>
     <w:p>
       <w:pPr>
@@ -7267,7 +7228,7 @@
           <w:color w:val="000000" w:themeColor="text1"/>
         </w:rPr>
       </w:pPr>
-      <w:hyperlink r:id="rId16" w:anchor="_1lqw9jlghad6" w:history="1">
+      <w:hyperlink r:id="rId11" w:anchor="_1lqw9jlghad6" w:history="1">
         <w:r>
           <w:rPr>
             <w:rStyle w:val="Collegamentoipertestuale"/>
@@ -7284,16 +7245,6 @@
         </w:rPr>
         <w:tab/>
       </w:r>
-      <w:hyperlink r:id="rId17" w:anchor="_1lqw9jlghad6" w:history="1">
-        <w:r>
-          <w:rPr>
-            <w:rStyle w:val="Collegamentoipertestuale"/>
-            <w:rFonts w:asciiTheme="majorHAnsi" w:hAnsiTheme="majorHAnsi" w:cstheme="majorHAnsi"/>
-            <w:color w:val="000000" w:themeColor="text1"/>
-          </w:rPr>
-          <w:t>5</w:t>
-        </w:r>
-      </w:hyperlink>
     </w:p>
     <w:p>
       <w:pPr>
@@ -7308,7 +7259,7 @@
           <w:color w:val="000000" w:themeColor="text1"/>
         </w:rPr>
       </w:pPr>
-      <w:hyperlink r:id="rId18" w:anchor="_lylm389f7szv" w:history="1">
+      <w:hyperlink r:id="rId12" w:anchor="_lylm389f7szv" w:history="1">
         <w:r>
           <w:rPr>
             <w:rStyle w:val="Collegamentoipertestuale"/>
@@ -7325,16 +7276,6 @@
         </w:rPr>
         <w:tab/>
       </w:r>
-      <w:hyperlink r:id="rId19" w:anchor="_lylm389f7szv" w:history="1">
-        <w:r>
-          <w:rPr>
-            <w:rStyle w:val="Collegamentoipertestuale"/>
-            <w:rFonts w:asciiTheme="majorHAnsi" w:hAnsiTheme="majorHAnsi" w:cstheme="majorHAnsi"/>
-            <w:color w:val="000000" w:themeColor="text1"/>
-          </w:rPr>
-          <w:t>6</w:t>
-        </w:r>
-      </w:hyperlink>
     </w:p>
     <w:p>
       <w:pPr>
@@ -7349,7 +7290,7 @@
           <w:color w:val="000000" w:themeColor="text1"/>
         </w:rPr>
       </w:pPr>
-      <w:hyperlink r:id="rId20" w:anchor="_hisql3v3lcec" w:history="1">
+      <w:hyperlink r:id="rId13" w:anchor="_hisql3v3lcec" w:history="1">
         <w:r>
           <w:rPr>
             <w:rStyle w:val="Collegamentoipertestuale"/>
@@ -7366,16 +7307,6 @@
         </w:rPr>
         <w:tab/>
       </w:r>
-      <w:hyperlink r:id="rId21" w:anchor="_hisql3v3lcec" w:history="1">
-        <w:r>
-          <w:rPr>
-            <w:rStyle w:val="Collegamentoipertestuale"/>
-            <w:rFonts w:asciiTheme="majorHAnsi" w:hAnsiTheme="majorHAnsi" w:cstheme="majorHAnsi"/>
-            <w:color w:val="000000" w:themeColor="text1"/>
-          </w:rPr>
-          <w:t>6</w:t>
-        </w:r>
-      </w:hyperlink>
     </w:p>
     <w:p>
       <w:pPr>
@@ -7405,16 +7336,6 @@
         </w:rPr>
         <w:tab/>
       </w:r>
-      <w:hyperlink r:id="rId22" w:anchor="_peq3732ztx8h" w:history="1">
-        <w:r>
-          <w:rPr>
-            <w:rStyle w:val="Collegamentoipertestuale"/>
-            <w:rFonts w:asciiTheme="majorHAnsi" w:hAnsiTheme="majorHAnsi" w:cstheme="majorHAnsi"/>
-            <w:color w:val="000000" w:themeColor="text1"/>
-          </w:rPr>
-          <w:t>6</w:t>
-        </w:r>
-      </w:hyperlink>
     </w:p>
     <w:p>
       <w:pPr>
@@ -7467,17 +7388,6 @@
         </w:rPr>
         <w:tab/>
       </w:r>
-      <w:hyperlink r:id="rId23" w:anchor="_x7txgy1v82bx" w:history="1">
-        <w:r>
-          <w:rPr>
-            <w:rStyle w:val="Collegamentoipertestuale"/>
-            <w:rFonts w:asciiTheme="majorHAnsi" w:hAnsiTheme="majorHAnsi" w:cstheme="majorHAnsi"/>
-            <w:b/>
-            <w:color w:val="000000" w:themeColor="text1"/>
-          </w:rPr>
-          <w:t>12</w:t>
-        </w:r>
-      </w:hyperlink>
     </w:p>
     <w:p>
       <w:pPr>
@@ -7508,17 +7418,6 @@
         </w:rPr>
         <w:tab/>
       </w:r>
-      <w:hyperlink r:id="rId24" w:anchor="_x7txgy1v82bx" w:history="1">
-        <w:r>
-          <w:rPr>
-            <w:rStyle w:val="Collegamentoipertestuale"/>
-            <w:rFonts w:asciiTheme="majorHAnsi" w:hAnsiTheme="majorHAnsi" w:cstheme="majorHAnsi"/>
-            <w:b/>
-            <w:color w:val="000000" w:themeColor="text1"/>
-          </w:rPr>
-          <w:t>13</w:t>
-        </w:r>
-      </w:hyperlink>
     </w:p>
     <w:p>
       <w:pPr>
@@ -7548,16 +7447,6 @@
         </w:rPr>
         <w:tab/>
       </w:r>
-      <w:hyperlink r:id="rId25" w:anchor="_m1c00eeb3m4q" w:history="1">
-        <w:r>
-          <w:rPr>
-            <w:rStyle w:val="Collegamentoipertestuale"/>
-            <w:rFonts w:asciiTheme="majorHAnsi" w:hAnsiTheme="majorHAnsi" w:cstheme="majorHAnsi"/>
-            <w:color w:val="000000" w:themeColor="text1"/>
-          </w:rPr>
-          <w:t>13</w:t>
-        </w:r>
-      </w:hyperlink>
     </w:p>
     <w:p>
       <w:pPr>
@@ -7587,16 +7476,6 @@
         </w:rPr>
         <w:tab/>
       </w:r>
-      <w:hyperlink r:id="rId26" w:anchor="_fuske5jqlxr4" w:history="1">
-        <w:r>
-          <w:rPr>
-            <w:rStyle w:val="Collegamentoipertestuale"/>
-            <w:rFonts w:asciiTheme="majorHAnsi" w:hAnsiTheme="majorHAnsi" w:cstheme="majorHAnsi"/>
-            <w:color w:val="000000" w:themeColor="text1"/>
-          </w:rPr>
-          <w:t>14</w:t>
-        </w:r>
-      </w:hyperlink>
     </w:p>
     <w:p>
       <w:pPr>
@@ -7626,16 +7505,6 @@
         </w:rPr>
         <w:tab/>
       </w:r>
-      <w:hyperlink r:id="rId27" w:anchor="_266ty4an4ngf" w:history="1">
-        <w:r>
-          <w:rPr>
-            <w:rStyle w:val="Collegamentoipertestuale"/>
-            <w:rFonts w:asciiTheme="majorHAnsi" w:hAnsiTheme="majorHAnsi" w:cstheme="majorHAnsi"/>
-            <w:color w:val="000000" w:themeColor="text1"/>
-          </w:rPr>
-          <w:t>17</w:t>
-        </w:r>
-      </w:hyperlink>
     </w:p>
     <w:p>
       <w:pPr>
@@ -7665,16 +7534,6 @@
         </w:rPr>
         <w:tab/>
       </w:r>
-      <w:hyperlink r:id="rId28" w:anchor="_ogote1savehl" w:history="1">
-        <w:r>
-          <w:rPr>
-            <w:rStyle w:val="Collegamentoipertestuale"/>
-            <w:rFonts w:asciiTheme="majorHAnsi" w:hAnsiTheme="majorHAnsi" w:cstheme="majorHAnsi"/>
-            <w:color w:val="000000" w:themeColor="text1"/>
-          </w:rPr>
-          <w:t>26</w:t>
-        </w:r>
-      </w:hyperlink>
     </w:p>
     <w:p>
       <w:pPr>
@@ -7704,16 +7563,6 @@
         </w:rPr>
         <w:tab/>
       </w:r>
-      <w:hyperlink r:id="rId29" w:anchor="_xxv68w2is9sb" w:history="1">
-        <w:r>
-          <w:rPr>
-            <w:rStyle w:val="Collegamentoipertestuale"/>
-            <w:rFonts w:asciiTheme="majorHAnsi" w:hAnsiTheme="majorHAnsi" w:cstheme="majorHAnsi"/>
-            <w:color w:val="000000" w:themeColor="text1"/>
-          </w:rPr>
-          <w:t>26</w:t>
-        </w:r>
-      </w:hyperlink>
     </w:p>
     <w:p>
       <w:pPr>
@@ -7743,16 +7592,6 @@
         </w:rPr>
         <w:tab/>
       </w:r>
-      <w:hyperlink r:id="rId30" w:anchor="_rm33yok0ssq7" w:history="1">
-        <w:r>
-          <w:rPr>
-            <w:rStyle w:val="Collegamentoipertestuale"/>
-            <w:rFonts w:asciiTheme="majorHAnsi" w:hAnsiTheme="majorHAnsi" w:cstheme="majorHAnsi"/>
-            <w:color w:val="000000" w:themeColor="text1"/>
-          </w:rPr>
-          <w:t>27</w:t>
-        </w:r>
-      </w:hyperlink>
     </w:p>
     <w:p>
       <w:pPr>
@@ -7800,16 +7639,6 @@
         </w:rPr>
         <w:tab/>
       </w:r>
-      <w:hyperlink r:id="rId31" w:anchor="_ubouucoxqxnv" w:history="1">
-        <w:r>
-          <w:rPr>
-            <w:rStyle w:val="Collegamentoipertestuale"/>
-            <w:rFonts w:asciiTheme="majorHAnsi" w:hAnsiTheme="majorHAnsi" w:cstheme="majorHAnsi"/>
-            <w:color w:val="000000" w:themeColor="text1"/>
-          </w:rPr>
-          <w:t>27</w:t>
-        </w:r>
-      </w:hyperlink>
     </w:p>
     <w:p>
       <w:pPr>
@@ -7840,17 +7669,6 @@
         </w:rPr>
         <w:tab/>
       </w:r>
-      <w:hyperlink r:id="rId32" w:anchor="_er65n3ujp98n" w:history="1">
-        <w:r>
-          <w:rPr>
-            <w:rStyle w:val="Collegamentoipertestuale"/>
-            <w:rFonts w:asciiTheme="majorHAnsi" w:hAnsiTheme="majorHAnsi" w:cstheme="majorHAnsi"/>
-            <w:b/>
-            <w:color w:val="000000" w:themeColor="text1"/>
-          </w:rPr>
-          <w:t>30</w:t>
-        </w:r>
-      </w:hyperlink>
     </w:p>
     <w:p>
       <w:pPr>
@@ -7880,16 +7698,6 @@
         </w:rPr>
         <w:tab/>
       </w:r>
-      <w:hyperlink r:id="rId33" w:anchor="_ojvuordbg2bm" w:history="1">
-        <w:r>
-          <w:rPr>
-            <w:rStyle w:val="Collegamentoipertestuale"/>
-            <w:rFonts w:asciiTheme="majorHAnsi" w:hAnsiTheme="majorHAnsi" w:cstheme="majorHAnsi"/>
-            <w:color w:val="000000" w:themeColor="text1"/>
-          </w:rPr>
-          <w:t>30</w:t>
-        </w:r>
-      </w:hyperlink>
     </w:p>
     <w:p>
       <w:pPr>
@@ -7919,16 +7727,6 @@
         </w:rPr>
         <w:tab/>
       </w:r>
-      <w:hyperlink r:id="rId34" w:anchor="_ou1810brxi4m" w:history="1">
-        <w:r>
-          <w:rPr>
-            <w:rStyle w:val="Collegamentoipertestuale"/>
-            <w:rFonts w:asciiTheme="majorHAnsi" w:hAnsiTheme="majorHAnsi" w:cstheme="majorHAnsi"/>
-            <w:color w:val="000000" w:themeColor="text1"/>
-          </w:rPr>
-          <w:t>31</w:t>
-        </w:r>
-      </w:hyperlink>
     </w:p>
     <w:p>
       <w:pPr>
@@ -7958,16 +7756,6 @@
         </w:rPr>
         <w:tab/>
       </w:r>
-      <w:hyperlink r:id="rId35" w:anchor="_blpugh3ehudi" w:history="1">
-        <w:r>
-          <w:rPr>
-            <w:rStyle w:val="Collegamentoipertestuale"/>
-            <w:rFonts w:asciiTheme="majorHAnsi" w:hAnsiTheme="majorHAnsi" w:cstheme="majorHAnsi"/>
-            <w:color w:val="000000" w:themeColor="text1"/>
-          </w:rPr>
-          <w:t>33</w:t>
-        </w:r>
-      </w:hyperlink>
     </w:p>
     <w:p>
       <w:pPr>
@@ -7997,16 +7785,6 @@
         </w:rPr>
         <w:tab/>
       </w:r>
-      <w:hyperlink r:id="rId36" w:anchor="_thd21fym6xgk" w:history="1">
-        <w:r>
-          <w:rPr>
-            <w:rStyle w:val="Collegamentoipertestuale"/>
-            <w:rFonts w:asciiTheme="majorHAnsi" w:hAnsiTheme="majorHAnsi" w:cstheme="majorHAnsi"/>
-            <w:color w:val="000000" w:themeColor="text1"/>
-          </w:rPr>
-          <w:t>33</w:t>
-        </w:r>
-      </w:hyperlink>
     </w:p>
     <w:p>
       <w:pPr>
@@ -8036,16 +7814,6 @@
         </w:rPr>
         <w:tab/>
       </w:r>
-      <w:hyperlink r:id="rId37" w:anchor="_jwfakgmdkvxe" w:history="1">
-        <w:r>
-          <w:rPr>
-            <w:rStyle w:val="Collegamentoipertestuale"/>
-            <w:rFonts w:asciiTheme="majorHAnsi" w:hAnsiTheme="majorHAnsi" w:cstheme="majorHAnsi"/>
-            <w:color w:val="000000" w:themeColor="text1"/>
-          </w:rPr>
-          <w:t>34</w:t>
-        </w:r>
-      </w:hyperlink>
     </w:p>
     <w:p>
       <w:pPr>
@@ -8076,17 +7844,6 @@
         </w:rPr>
         <w:tab/>
       </w:r>
-      <w:hyperlink r:id="rId38" w:anchor="_tqbalkmwiwut" w:history="1">
-        <w:r>
-          <w:rPr>
-            <w:rStyle w:val="Collegamentoipertestuale"/>
-            <w:rFonts w:asciiTheme="majorHAnsi" w:hAnsiTheme="majorHAnsi" w:cstheme="majorHAnsi"/>
-            <w:b/>
-            <w:color w:val="000000" w:themeColor="text1"/>
-          </w:rPr>
-          <w:t>35</w:t>
-        </w:r>
-      </w:hyperlink>
     </w:p>
     <w:p>
       <w:pPr>
@@ -11112,8 +10869,8 @@
           <w:szCs w:val="28"/>
         </w:rPr>
       </w:pPr>
-      <w:bookmarkStart w:id="3" w:name="_m1c00eeb3m4q"/>
-      <w:bookmarkEnd w:id="3"/>
+      <w:bookmarkStart w:id="4" w:name="_m1c00eeb3m4q"/>
+      <w:bookmarkEnd w:id="4"/>
       <w:r>
         <w:rPr>
           <w:rFonts w:asciiTheme="majorHAnsi" w:hAnsiTheme="majorHAnsi" w:cstheme="majorHAnsi"/>
@@ -11244,7 +11001,7 @@
           <w:rFonts w:asciiTheme="majorHAnsi" w:hAnsiTheme="majorHAnsi" w:cstheme="majorHAnsi"/>
         </w:rPr>
       </w:pPr>
-      <w:bookmarkStart w:id="4" w:name="_Toc533693306"/>
+      <w:bookmarkStart w:id="5" w:name="_Toc533693306"/>
       <w:r>
         <w:rPr>
           <w:rFonts w:asciiTheme="majorHAnsi" w:hAnsiTheme="majorHAnsi" w:cstheme="majorHAnsi"/>
@@ -11257,7 +11014,7 @@
         </w:rPr>
         <w:t>2</w:t>
       </w:r>
-      <w:bookmarkEnd w:id="4"/>
+      <w:bookmarkEnd w:id="5"/>
       <w:r>
         <w:rPr>
           <w:rFonts w:asciiTheme="majorHAnsi" w:hAnsiTheme="majorHAnsi" w:cstheme="majorHAnsi"/>
@@ -12745,7 +12502,7 @@
                     <pic:cNvPicPr/>
                   </pic:nvPicPr>
                   <pic:blipFill>
-                    <a:blip r:embed="rId39" cstate="print">
+                    <a:blip r:embed="rId14" cstate="print">
                       <a:extLst>
                         <a:ext uri="{28A0092B-C50C-407E-A947-70E740481C1C}">
                           <a14:useLocalDpi xmlns:a14="http://schemas.microsoft.com/office/drawing/2010/main" val="0"/>
@@ -16710,8 +16467,6 @@
         </w:rPr>
         <w:t>lossario</w:t>
       </w:r>
-      <w:bookmarkStart w:id="5" w:name="_GoBack"/>
-      <w:bookmarkEnd w:id="5"/>
     </w:p>
     <w:p>
       <w:pPr>
@@ -17126,7 +16881,7 @@
         <v:path o:extrusionok="f" gradientshapeok="t" o:connecttype="rect"/>
         <o:lock v:ext="edit" aspectratio="t"/>
       </v:shapetype>
-      <v:shape id="_x0000_i1038" type="#_x0000_t75" style="width:8.25pt;height:8.25pt;visibility:visible;mso-wrap-style:square" o:bullet="t">
+      <v:shape id="_x0000_i1028" type="#_x0000_t75" style="width:8.25pt;height:8.25pt;visibility:visible;mso-wrap-style:square" o:bullet="t">
         <v:imagedata r:id="rId1" o:title=""/>
       </v:shape>
     </w:pict>
@@ -19911,7 +19666,7 @@
 </file>
 
 <file path=customXml/itemProps1.xml><?xml version="1.0" encoding="utf-8"?>
-<ds:datastoreItem xmlns:ds="http://schemas.openxmlformats.org/officeDocument/2006/customXml" ds:itemID="{2FCFA17A-CABB-41D9-AC5D-CE49EB62C276}">
+<ds:datastoreItem xmlns:ds="http://schemas.openxmlformats.org/officeDocument/2006/customXml" ds:itemID="{CB62772D-2C7F-41A1-9E96-689AC456C8A2}">
   <ds:schemaRefs>
     <ds:schemaRef ds:uri="http://schemas.openxmlformats.org/officeDocument/2006/bibliography"/>
   </ds:schemaRefs>

</xml_diff>

<commit_message>
Update SDD Subsystems Point
</commit_message>
<xml_diff>
--- a/Work product/Document/SDD/System Design Document - Carcheck.docx
+++ b/Work product/Document/SDD/System Design Document - Carcheck.docx
@@ -5345,16 +5345,7 @@
           <w:sz w:val="28"/>
           <w:szCs w:val="28"/>
         </w:rPr>
-        <w:t xml:space="preserve"> di tutt</w:t>
-      </w:r>
-      <w:r>
-        <w:rPr>
-          <w:rFonts w:asciiTheme="majorHAnsi" w:hAnsiTheme="majorHAnsi" w:cstheme="majorHAnsi"/>
-          <w:noProof/>
-          <w:sz w:val="28"/>
-          <w:szCs w:val="28"/>
-        </w:rPr>
-        <w:t xml:space="preserve">e le regioni italiane </w:t>
+        <w:t xml:space="preserve"> di tutte le regioni italiane </w:t>
       </w:r>
       <w:r>
         <w:rPr>
@@ -5508,25 +5499,7 @@
           <w:sz w:val="28"/>
           <w:szCs w:val="28"/>
         </w:rPr>
-        <w:t xml:space="preserve"> di tutte le </w:t>
-      </w:r>
-      <w:r>
-        <w:rPr>
-          <w:rFonts w:asciiTheme="majorHAnsi" w:hAnsiTheme="majorHAnsi" w:cstheme="majorHAnsi"/>
-          <w:noProof/>
-          <w:sz w:val="28"/>
-          <w:szCs w:val="28"/>
-        </w:rPr>
-        <w:t xml:space="preserve">province </w:t>
-      </w:r>
-      <w:r>
-        <w:rPr>
-          <w:rFonts w:asciiTheme="majorHAnsi" w:hAnsiTheme="majorHAnsi" w:cstheme="majorHAnsi"/>
-          <w:noProof/>
-          <w:sz w:val="28"/>
-          <w:szCs w:val="28"/>
-        </w:rPr>
-        <w:t xml:space="preserve">italiane </w:t>
+        <w:t xml:space="preserve"> di tutte le province italiane </w:t>
       </w:r>
       <w:r>
         <w:rPr>
@@ -5707,16 +5680,7 @@
           <w:sz w:val="28"/>
           <w:szCs w:val="28"/>
         </w:rPr>
-        <w:t>CITTA’</w:t>
-      </w:r>
-      <w:r>
-        <w:rPr>
-          <w:rFonts w:asciiTheme="majorHAnsi" w:hAnsiTheme="majorHAnsi" w:cstheme="majorHAnsi"/>
-          <w:noProof/>
-          <w:sz w:val="28"/>
-          <w:szCs w:val="28"/>
-        </w:rPr>
-        <w:t xml:space="preserve"> </w:t>
+        <w:t xml:space="preserve">CITTA’ </w:t>
       </w:r>
       <w:r>
         <w:rPr>
@@ -5734,25 +5698,7 @@
           <w:sz w:val="28"/>
           <w:szCs w:val="28"/>
         </w:rPr>
-        <w:t xml:space="preserve"> di tutte le </w:t>
-      </w:r>
-      <w:r>
-        <w:rPr>
-          <w:rFonts w:asciiTheme="majorHAnsi" w:hAnsiTheme="majorHAnsi" w:cstheme="majorHAnsi"/>
-          <w:noProof/>
-          <w:sz w:val="28"/>
-          <w:szCs w:val="28"/>
-        </w:rPr>
-        <w:t xml:space="preserve">città  </w:t>
-      </w:r>
-      <w:r>
-        <w:rPr>
-          <w:rFonts w:asciiTheme="majorHAnsi" w:hAnsiTheme="majorHAnsi" w:cstheme="majorHAnsi"/>
-          <w:noProof/>
-          <w:sz w:val="28"/>
-          <w:szCs w:val="28"/>
-        </w:rPr>
-        <w:t xml:space="preserve">italiane </w:t>
+        <w:t xml:space="preserve"> di tutte le città  italiane </w:t>
       </w:r>
       <w:r>
         <w:rPr>
@@ -5788,34 +5734,7 @@
           <w:sz w:val="28"/>
           <w:szCs w:val="28"/>
         </w:rPr>
-        <w:t>ISTAT</w:t>
-      </w:r>
-      <w:r>
-        <w:rPr>
-          <w:rFonts w:asciiTheme="majorHAnsi" w:hAnsiTheme="majorHAnsi" w:cstheme="majorHAnsi"/>
-          <w:noProof/>
-          <w:sz w:val="28"/>
-          <w:szCs w:val="28"/>
-        </w:rPr>
-        <w:t xml:space="preserve"> ed è associata ad una </w:t>
-      </w:r>
-      <w:r>
-        <w:rPr>
-          <w:rFonts w:asciiTheme="majorHAnsi" w:hAnsiTheme="majorHAnsi" w:cstheme="majorHAnsi"/>
-          <w:noProof/>
-          <w:sz w:val="28"/>
-          <w:szCs w:val="28"/>
-        </w:rPr>
-        <w:t>PROVINCIA</w:t>
-      </w:r>
-      <w:r>
-        <w:rPr>
-          <w:rFonts w:asciiTheme="majorHAnsi" w:hAnsiTheme="majorHAnsi" w:cstheme="majorHAnsi"/>
-          <w:noProof/>
-          <w:sz w:val="28"/>
-          <w:szCs w:val="28"/>
-        </w:rPr>
-        <w:t>.</w:t>
+        <w:t>ISTAT ed è associata ad una PROVINCIA.</w:t>
       </w:r>
     </w:p>
     <w:p>
@@ -5915,16 +5834,7 @@
           <w:sz w:val="28"/>
           <w:szCs w:val="28"/>
         </w:rPr>
-        <w:t>ADDRESS</w:t>
-      </w:r>
-      <w:r>
-        <w:rPr>
-          <w:rFonts w:asciiTheme="majorHAnsi" w:hAnsiTheme="majorHAnsi" w:cstheme="majorHAnsi"/>
-          <w:noProof/>
-          <w:sz w:val="28"/>
-          <w:szCs w:val="28"/>
-        </w:rPr>
-        <w:t xml:space="preserve"> </w:t>
+        <w:t xml:space="preserve">ADDRESS </w:t>
       </w:r>
       <w:r>
         <w:rPr>
@@ -5978,61 +5888,7 @@
           <w:sz w:val="28"/>
           <w:szCs w:val="28"/>
         </w:rPr>
-        <w:t>ID</w:t>
-      </w:r>
-      <w:r>
-        <w:rPr>
-          <w:rFonts w:asciiTheme="majorHAnsi" w:hAnsiTheme="majorHAnsi" w:cstheme="majorHAnsi"/>
-          <w:noProof/>
-          <w:sz w:val="28"/>
-          <w:szCs w:val="28"/>
-        </w:rPr>
-        <w:t xml:space="preserve"> </w:t>
-      </w:r>
-      <w:r>
-        <w:rPr>
-          <w:rFonts w:asciiTheme="majorHAnsi" w:hAnsiTheme="majorHAnsi" w:cstheme="majorHAnsi"/>
-          <w:noProof/>
-          <w:sz w:val="28"/>
-          <w:szCs w:val="28"/>
-        </w:rPr>
-        <w:t>ed è associat</w:t>
-      </w:r>
-      <w:r>
-        <w:rPr>
-          <w:rFonts w:asciiTheme="majorHAnsi" w:hAnsiTheme="majorHAnsi" w:cstheme="majorHAnsi"/>
-          <w:noProof/>
-          <w:sz w:val="28"/>
-          <w:szCs w:val="28"/>
-        </w:rPr>
-        <w:t>o</w:t>
-      </w:r>
-      <w:r>
-        <w:rPr>
-          <w:rFonts w:asciiTheme="majorHAnsi" w:hAnsiTheme="majorHAnsi" w:cstheme="majorHAnsi"/>
-          <w:noProof/>
-          <w:sz w:val="28"/>
-          <w:szCs w:val="28"/>
-        </w:rPr>
-        <w:t xml:space="preserve"> ad una </w:t>
-      </w:r>
-      <w:r>
-        <w:rPr>
-          <w:rFonts w:asciiTheme="majorHAnsi" w:hAnsiTheme="majorHAnsi" w:cstheme="majorHAnsi"/>
-          <w:noProof/>
-          <w:sz w:val="28"/>
-          <w:szCs w:val="28"/>
-        </w:rPr>
-        <w:t>CITTA’</w:t>
-      </w:r>
-      <w:r>
-        <w:rPr>
-          <w:rFonts w:asciiTheme="majorHAnsi" w:hAnsiTheme="majorHAnsi" w:cstheme="majorHAnsi"/>
-          <w:noProof/>
-          <w:sz w:val="28"/>
-          <w:szCs w:val="28"/>
-        </w:rPr>
-        <w:t>.</w:t>
+        <w:t>ID ed è associato ad una CITTA’.</w:t>
       </w:r>
     </w:p>
     <w:p>
@@ -6150,16 +6006,7 @@
           <w:sz w:val="28"/>
           <w:szCs w:val="28"/>
         </w:rPr>
-        <w:t xml:space="preserve"> le informazioni di tutt</w:t>
-      </w:r>
-      <w:r>
-        <w:rPr>
-          <w:rFonts w:asciiTheme="majorHAnsi" w:hAnsiTheme="majorHAnsi" w:cstheme="majorHAnsi"/>
-          <w:noProof/>
-          <w:sz w:val="28"/>
-          <w:szCs w:val="28"/>
-        </w:rPr>
-        <w:t>e le revisioni effettuate</w:t>
+        <w:t xml:space="preserve"> le informazioni di tutte le revisioni effettuate</w:t>
       </w:r>
       <w:r>
         <w:rPr>
@@ -6195,16 +6042,7 @@
           <w:sz w:val="28"/>
           <w:szCs w:val="28"/>
         </w:rPr>
-        <w:t>ID e</w:t>
-      </w:r>
-      <w:r>
-        <w:rPr>
-          <w:rFonts w:asciiTheme="majorHAnsi" w:hAnsiTheme="majorHAnsi" w:cstheme="majorHAnsi"/>
-          <w:noProof/>
-          <w:sz w:val="28"/>
-          <w:szCs w:val="28"/>
-        </w:rPr>
-        <w:t>ssa è associata a UN OFFICINA la quale ha effettuato la revisione e UN VEICOLO.</w:t>
+        <w:t>ID essa è associata a UN OFFICINA la quale ha effettuato la revisione e UN VEICOLO.</w:t>
       </w:r>
     </w:p>
     <w:p>
@@ -6356,16 +6194,7 @@
           <w:sz w:val="28"/>
           <w:szCs w:val="28"/>
         </w:rPr>
-        <w:t xml:space="preserve"> </w:t>
-      </w:r>
-      <w:r>
-        <w:rPr>
-          <w:rFonts w:asciiTheme="majorHAnsi" w:hAnsiTheme="majorHAnsi" w:cstheme="majorHAnsi"/>
-          <w:noProof/>
-          <w:sz w:val="28"/>
-          <w:szCs w:val="28"/>
-        </w:rPr>
-        <w:t>di tutte le polizze assicurative relative ai veicoli</w:t>
+        <w:t xml:space="preserve"> di tutte le polizze assicurative relative ai veicoli</w:t>
       </w:r>
       <w:r>
         <w:rPr>
@@ -6401,34 +6230,7 @@
           <w:sz w:val="28"/>
           <w:szCs w:val="28"/>
         </w:rPr>
-        <w:t>ID</w:t>
-      </w:r>
-      <w:r>
-        <w:rPr>
-          <w:rFonts w:asciiTheme="majorHAnsi" w:hAnsiTheme="majorHAnsi" w:cstheme="majorHAnsi"/>
-          <w:noProof/>
-          <w:sz w:val="28"/>
-          <w:szCs w:val="28"/>
-        </w:rPr>
-        <w:t xml:space="preserve"> ed è associata ad un </w:t>
-      </w:r>
-      <w:r>
-        <w:rPr>
-          <w:rFonts w:asciiTheme="majorHAnsi" w:hAnsiTheme="majorHAnsi" w:cstheme="majorHAnsi"/>
-          <w:noProof/>
-          <w:sz w:val="28"/>
-          <w:szCs w:val="28"/>
-        </w:rPr>
-        <w:t>VEICOLO e a una COMPAGNIA ASSICURATIVA</w:t>
-      </w:r>
-      <w:r>
-        <w:rPr>
-          <w:rFonts w:asciiTheme="majorHAnsi" w:hAnsiTheme="majorHAnsi" w:cstheme="majorHAnsi"/>
-          <w:noProof/>
-          <w:sz w:val="28"/>
-          <w:szCs w:val="28"/>
-        </w:rPr>
-        <w:t>.</w:t>
+        <w:t>ID ed è associata ad un VEICOLO e a una COMPAGNIA ASSICURATIVA.</w:t>
       </w:r>
     </w:p>
     <w:p>
@@ -6528,16 +6330,7 @@
           <w:sz w:val="28"/>
           <w:szCs w:val="28"/>
         </w:rPr>
-        <w:t>INSURANCE</w:t>
-      </w:r>
-      <w:r>
-        <w:rPr>
-          <w:rFonts w:asciiTheme="majorHAnsi" w:hAnsiTheme="majorHAnsi" w:cstheme="majorHAnsi"/>
-          <w:noProof/>
-          <w:sz w:val="28"/>
-          <w:szCs w:val="28"/>
-        </w:rPr>
-        <w:t>COMPANY</w:t>
+        <w:t>INSURANCECOMPANY</w:t>
       </w:r>
       <w:r>
         <w:rPr>
@@ -6555,25 +6348,7 @@
           <w:sz w:val="28"/>
           <w:szCs w:val="28"/>
         </w:rPr>
-        <w:t xml:space="preserve"> </w:t>
-      </w:r>
-      <w:r>
-        <w:rPr>
-          <w:rFonts w:asciiTheme="majorHAnsi" w:hAnsiTheme="majorHAnsi" w:cstheme="majorHAnsi"/>
-          <w:noProof/>
-          <w:sz w:val="28"/>
-          <w:szCs w:val="28"/>
-        </w:rPr>
-        <w:t xml:space="preserve">di tutte le compagnie </w:t>
-      </w:r>
-      <w:r>
-        <w:rPr>
-          <w:rFonts w:asciiTheme="majorHAnsi" w:hAnsiTheme="majorHAnsi" w:cstheme="majorHAnsi"/>
-          <w:noProof/>
-          <w:sz w:val="28"/>
-          <w:szCs w:val="28"/>
-        </w:rPr>
-        <w:t>assicurative</w:t>
+        <w:t xml:space="preserve"> di tutte le compagnie assicurative</w:t>
       </w:r>
       <w:r>
         <w:rPr>
@@ -6727,25 +6502,7 @@
           <w:sz w:val="28"/>
           <w:szCs w:val="28"/>
         </w:rPr>
-        <w:t>rappresenta tutti gli intestatri di un</w:t>
-      </w:r>
-      <w:r>
-        <w:rPr>
-          <w:rFonts w:asciiTheme="majorHAnsi" w:hAnsiTheme="majorHAnsi" w:cstheme="majorHAnsi"/>
-          <w:noProof/>
-          <w:sz w:val="28"/>
-          <w:szCs w:val="28"/>
-        </w:rPr>
-        <w:t xml:space="preserve"> veicol</w:t>
-      </w:r>
-      <w:r>
-        <w:rPr>
-          <w:rFonts w:asciiTheme="majorHAnsi" w:hAnsiTheme="majorHAnsi" w:cstheme="majorHAnsi"/>
-          <w:noProof/>
-          <w:sz w:val="28"/>
-          <w:szCs w:val="28"/>
-        </w:rPr>
-        <w:t>o.E’ identificato univocamente dall’attributo ID.L’associazione viene effettuata tramite le due chiavi esterne PEOPLE e VEHICLE.</w:t>
+        <w:t>rappresenta tutti gli intestatri di un veicolo.E’ identificato univocamente dall’attributo ID.L’associazione viene effettuata tramite le due chiavi esterne PEOPLE e VEHICLE.</w:t>
       </w:r>
     </w:p>
     <w:p>
@@ -6899,16 +6656,7 @@
           <w:sz w:val="28"/>
           <w:szCs w:val="28"/>
         </w:rPr>
-        <w:t>ID</w:t>
-      </w:r>
-      <w:r>
-        <w:rPr>
-          <w:rFonts w:asciiTheme="majorHAnsi" w:hAnsiTheme="majorHAnsi" w:cstheme="majorHAnsi"/>
-          <w:noProof/>
-          <w:sz w:val="28"/>
-          <w:szCs w:val="28"/>
-        </w:rPr>
-        <w:t xml:space="preserve"> ed è associato a un VEICOLO.</w:t>
+        <w:t>ID ed è associato a un VEICOLO.</w:t>
       </w:r>
     </w:p>
     <w:p>
@@ -7048,16 +6796,7 @@
           <w:sz w:val="28"/>
           <w:szCs w:val="28"/>
         </w:rPr>
-        <w:t xml:space="preserve"> riguardo </w:t>
-      </w:r>
-      <w:r>
-        <w:rPr>
-          <w:rFonts w:asciiTheme="majorHAnsi" w:hAnsiTheme="majorHAnsi" w:cstheme="majorHAnsi"/>
-          <w:noProof/>
-          <w:sz w:val="28"/>
-          <w:szCs w:val="28"/>
-        </w:rPr>
-        <w:t>alle denunce fatte sui veicoli</w:t>
+        <w:t xml:space="preserve"> riguardo alle denunce fatte sui veicoli</w:t>
       </w:r>
       <w:r>
         <w:rPr>
@@ -7202,25 +6941,7 @@
           <w:sz w:val="28"/>
           <w:szCs w:val="28"/>
         </w:rPr>
-        <w:t>VEHICLECOMPLAINT</w:t>
-      </w:r>
-      <w:r>
-        <w:rPr>
-          <w:rFonts w:asciiTheme="majorHAnsi" w:hAnsiTheme="majorHAnsi" w:cstheme="majorHAnsi"/>
-          <w:noProof/>
-          <w:sz w:val="28"/>
-          <w:szCs w:val="28"/>
-        </w:rPr>
-        <w:t>HISTORY contiene la storia di tutte l</w:t>
-      </w:r>
-      <w:r>
-        <w:rPr>
-          <w:rFonts w:asciiTheme="majorHAnsi" w:hAnsiTheme="majorHAnsi" w:cstheme="majorHAnsi"/>
-          <w:noProof/>
-          <w:sz w:val="28"/>
-          <w:szCs w:val="28"/>
-        </w:rPr>
-        <w:t>e denunce fatte sui veicoli</w:t>
+        <w:t>VEHICLECOMPLAINTHISTORY contiene la storia di tutte le denunce fatte sui veicoli</w:t>
       </w:r>
       <w:r>
         <w:rPr>
@@ -7452,8 +7173,6 @@
           <w:lang w:val="en-US"/>
         </w:rPr>
       </w:pPr>
-      <w:bookmarkStart w:id="3" w:name="_GoBack"/>
-      <w:bookmarkEnd w:id="3"/>
       <w:r>
         <w:rPr>
           <w:rFonts w:asciiTheme="majorHAnsi" w:eastAsia="SimSun, 方正书宋_GBK" w:hAnsiTheme="majorHAnsi" w:cstheme="majorHAnsi"/>
@@ -8958,7 +8677,9 @@
           <w:lang w:val="en-US"/>
         </w:rPr>
       </w:pPr>
-      <w:r>
+    </w:p>
+    <w:p>
+      <w:pPr>
         <w:rPr>
           <w:rFonts w:asciiTheme="majorHAnsi" w:eastAsia="SimSun, 方正书宋_GBK" w:hAnsiTheme="majorHAnsi" w:cstheme="majorHAnsi"/>
           <w:b/>
@@ -8966,6 +8687,38 @@
           <w:szCs w:val="28"/>
           <w:lang w:val="en-US"/>
         </w:rPr>
+      </w:pPr>
+    </w:p>
+    <w:p>
+      <w:pPr>
+        <w:rPr>
+          <w:rFonts w:asciiTheme="majorHAnsi" w:eastAsia="SimSun, 方正书宋_GBK" w:hAnsiTheme="majorHAnsi" w:cstheme="majorHAnsi"/>
+          <w:b/>
+          <w:sz w:val="32"/>
+          <w:szCs w:val="28"/>
+          <w:lang w:val="en-US"/>
+        </w:rPr>
+      </w:pPr>
+    </w:p>
+    <w:p>
+      <w:pPr>
+        <w:rPr>
+          <w:rFonts w:asciiTheme="majorHAnsi" w:eastAsia="SimSun, 方正书宋_GBK" w:hAnsiTheme="majorHAnsi" w:cstheme="majorHAnsi"/>
+          <w:b/>
+          <w:sz w:val="32"/>
+          <w:szCs w:val="28"/>
+          <w:lang w:val="en-US"/>
+        </w:rPr>
+      </w:pPr>
+      <w:r>
+        <w:rPr>
+          <w:rFonts w:asciiTheme="majorHAnsi" w:eastAsia="SimSun, 方正书宋_GBK" w:hAnsiTheme="majorHAnsi" w:cstheme="majorHAnsi"/>
+          <w:b/>
+          <w:sz w:val="32"/>
+          <w:szCs w:val="28"/>
+          <w:lang w:val="en-US"/>
+        </w:rPr>
+        <w:lastRenderedPageBreak/>
         <w:t>3.7 Boundary conditions</w:t>
       </w:r>
     </w:p>
@@ -9005,17 +8758,16 @@
           <w:lang w:val="en-GB"/>
         </w:rPr>
       </w:pPr>
-      <w:bookmarkStart w:id="4" w:name="_Toc1214018"/>
-      <w:bookmarkStart w:id="5" w:name="_Toc536466513"/>
+      <w:bookmarkStart w:id="3" w:name="_Toc1214018"/>
+      <w:bookmarkStart w:id="4" w:name="_Toc536466513"/>
       <w:r>
         <w:rPr>
           <w:lang w:val="en-GB"/>
         </w:rPr>
-        <w:lastRenderedPageBreak/>
         <w:t>UC:</w:t>
       </w:r>
+      <w:bookmarkEnd w:id="3"/>
       <w:bookmarkEnd w:id="4"/>
-      <w:bookmarkEnd w:id="5"/>
       <w:r>
         <w:rPr>
           <w:lang w:val="en-GB"/>
@@ -9380,16 +9132,16 @@
           <w:lang w:val="en-GB"/>
         </w:rPr>
       </w:pPr>
-      <w:bookmarkStart w:id="6" w:name="_Toc1214019"/>
-      <w:bookmarkStart w:id="7" w:name="_Toc536466514"/>
+      <w:bookmarkStart w:id="5" w:name="_Toc1214019"/>
+      <w:bookmarkStart w:id="6" w:name="_Toc536466514"/>
       <w:r>
         <w:rPr>
           <w:lang w:val="en-GB"/>
         </w:rPr>
         <w:t>UC: Shutdown Server</w:t>
       </w:r>
+      <w:bookmarkEnd w:id="5"/>
       <w:bookmarkEnd w:id="6"/>
-      <w:bookmarkEnd w:id="7"/>
     </w:p>
     <w:p>
       <w:pPr>
@@ -9646,6 +9398,7 @@
               <w:spacing w:after="120" w:line="264" w:lineRule="auto"/>
             </w:pPr>
             <w:r>
+              <w:lastRenderedPageBreak/>
               <w:t>Condizioni d’uscita</w:t>
             </w:r>
           </w:p>
@@ -9773,28 +9526,927 @@
           <w:rFonts w:asciiTheme="majorHAnsi" w:eastAsia="SimSun, 方正书宋_GBK" w:hAnsiTheme="majorHAnsi" w:cstheme="majorHAnsi"/>
           <w:sz w:val="28"/>
           <w:szCs w:val="28"/>
-          <w:u w:val="single"/>
-          <w:lang w:val="en-US"/>
-        </w:rPr>
-      </w:pPr>
-    </w:p>
-    <w:p>
-      <w:pPr>
-        <w:rPr>
-          <w:rFonts w:asciiTheme="majorHAnsi" w:eastAsia="SimSun, 方正书宋_GBK" w:hAnsiTheme="majorHAnsi" w:cstheme="majorHAnsi"/>
-          <w:sz w:val="28"/>
-          <w:szCs w:val="28"/>
-          <w:lang w:val="en-US"/>
-        </w:rPr>
-      </w:pPr>
-    </w:p>
-    <w:p>
-      <w:pPr>
-        <w:rPr>
-          <w:rFonts w:asciiTheme="majorHAnsi" w:eastAsia="SimSun, 方正书宋_GBK" w:hAnsiTheme="majorHAnsi" w:cstheme="majorHAnsi"/>
-          <w:sz w:val="28"/>
-          <w:szCs w:val="28"/>
-          <w:lang w:val="en-US"/>
+          <w:lang w:val="en-US"/>
+        </w:rPr>
+      </w:pPr>
+    </w:p>
+    <w:p>
+      <w:pPr>
+        <w:rPr>
+          <w:rFonts w:asciiTheme="majorHAnsi" w:eastAsia="SimSun, 方正书宋_GBK" w:hAnsiTheme="majorHAnsi" w:cstheme="majorHAnsi"/>
+          <w:sz w:val="28"/>
+          <w:szCs w:val="28"/>
+          <w:lang w:val="en-US"/>
+        </w:rPr>
+      </w:pPr>
+    </w:p>
+    <w:p>
+      <w:pPr>
+        <w:rPr>
+          <w:rFonts w:asciiTheme="majorHAnsi" w:eastAsia="SimSun, 方正书宋_GBK" w:hAnsiTheme="majorHAnsi" w:cstheme="majorHAnsi"/>
+          <w:sz w:val="28"/>
+          <w:szCs w:val="28"/>
+          <w:lang w:val="en-US"/>
+        </w:rPr>
+      </w:pPr>
+    </w:p>
+    <w:p>
+      <w:pPr>
+        <w:rPr>
+          <w:rFonts w:asciiTheme="majorHAnsi" w:eastAsia="SimSun, 方正书宋_GBK" w:hAnsiTheme="majorHAnsi" w:cstheme="majorHAnsi"/>
+          <w:sz w:val="28"/>
+          <w:szCs w:val="28"/>
+          <w:lang w:val="en-US"/>
+        </w:rPr>
+      </w:pPr>
+    </w:p>
+    <w:p>
+      <w:pPr>
+        <w:rPr>
+          <w:rFonts w:asciiTheme="majorHAnsi" w:eastAsia="SimSun, 方正书宋_GBK" w:hAnsiTheme="majorHAnsi" w:cstheme="majorHAnsi"/>
+          <w:sz w:val="28"/>
+          <w:szCs w:val="28"/>
+          <w:lang w:val="en-US"/>
+        </w:rPr>
+      </w:pPr>
+    </w:p>
+    <w:p>
+      <w:pPr>
+        <w:rPr>
+          <w:rFonts w:asciiTheme="majorHAnsi" w:eastAsia="SimSun, 方正书宋_GBK" w:hAnsiTheme="majorHAnsi" w:cstheme="majorHAnsi"/>
+          <w:sz w:val="28"/>
+          <w:szCs w:val="28"/>
+          <w:lang w:val="en-US"/>
+        </w:rPr>
+      </w:pPr>
+    </w:p>
+    <w:p>
+      <w:pPr>
+        <w:rPr>
+          <w:rFonts w:asciiTheme="majorHAnsi" w:eastAsia="SimSun, 方正书宋_GBK" w:hAnsiTheme="majorHAnsi" w:cstheme="majorHAnsi"/>
+          <w:sz w:val="28"/>
+          <w:szCs w:val="28"/>
+          <w:lang w:val="en-US"/>
+        </w:rPr>
+      </w:pPr>
+    </w:p>
+    <w:p>
+      <w:pPr>
+        <w:rPr>
+          <w:rFonts w:asciiTheme="majorHAnsi" w:eastAsia="SimSun, 方正书宋_GBK" w:hAnsiTheme="majorHAnsi" w:cstheme="majorHAnsi"/>
+          <w:sz w:val="28"/>
+          <w:szCs w:val="28"/>
+          <w:lang w:val="en-US"/>
+        </w:rPr>
+      </w:pPr>
+    </w:p>
+    <w:p>
+      <w:pPr>
+        <w:rPr>
+          <w:rFonts w:asciiTheme="majorHAnsi" w:eastAsia="SimSun, 方正书宋_GBK" w:hAnsiTheme="majorHAnsi" w:cstheme="majorHAnsi"/>
+          <w:sz w:val="28"/>
+          <w:szCs w:val="28"/>
+          <w:lang w:val="en-US"/>
+        </w:rPr>
+      </w:pPr>
+    </w:p>
+    <w:p>
+      <w:pPr>
+        <w:rPr>
+          <w:rFonts w:asciiTheme="majorHAnsi" w:eastAsia="SimSun, 方正书宋_GBK" w:hAnsiTheme="majorHAnsi" w:cstheme="majorHAnsi"/>
+          <w:sz w:val="28"/>
+          <w:szCs w:val="28"/>
+          <w:lang w:val="en-US"/>
+        </w:rPr>
+      </w:pPr>
+    </w:p>
+    <w:p>
+      <w:pPr>
+        <w:rPr>
+          <w:rFonts w:asciiTheme="majorHAnsi" w:eastAsia="SimSun, 方正书宋_GBK" w:hAnsiTheme="majorHAnsi" w:cstheme="majorHAnsi"/>
+          <w:sz w:val="28"/>
+          <w:szCs w:val="28"/>
+          <w:lang w:val="en-US"/>
+        </w:rPr>
+      </w:pPr>
+    </w:p>
+    <w:p>
+      <w:pPr>
+        <w:rPr>
+          <w:rFonts w:asciiTheme="majorHAnsi" w:eastAsia="SimSun, 方正书宋_GBK" w:hAnsiTheme="majorHAnsi" w:cstheme="majorHAnsi"/>
+          <w:sz w:val="28"/>
+          <w:szCs w:val="28"/>
+          <w:lang w:val="en-US"/>
+        </w:rPr>
+      </w:pPr>
+    </w:p>
+    <w:p>
+      <w:pPr>
+        <w:rPr>
+          <w:rFonts w:asciiTheme="majorHAnsi" w:eastAsia="SimSun, 方正书宋_GBK" w:hAnsiTheme="majorHAnsi" w:cstheme="majorHAnsi"/>
+          <w:sz w:val="28"/>
+          <w:szCs w:val="28"/>
+          <w:lang w:val="en-US"/>
+        </w:rPr>
+      </w:pPr>
+    </w:p>
+    <w:p>
+      <w:pPr>
+        <w:rPr>
+          <w:rFonts w:asciiTheme="majorHAnsi" w:eastAsia="SimSun, 方正书宋_GBK" w:hAnsiTheme="majorHAnsi" w:cstheme="majorHAnsi"/>
+          <w:sz w:val="28"/>
+          <w:szCs w:val="28"/>
+          <w:lang w:val="en-US"/>
+        </w:rPr>
+      </w:pPr>
+    </w:p>
+    <w:p>
+      <w:pPr>
+        <w:rPr>
+          <w:rFonts w:asciiTheme="majorHAnsi" w:eastAsia="SimSun, 方正书宋_GBK" w:hAnsiTheme="majorHAnsi" w:cstheme="majorHAnsi"/>
+          <w:sz w:val="28"/>
+          <w:szCs w:val="28"/>
+          <w:lang w:val="en-US"/>
+        </w:rPr>
+      </w:pPr>
+    </w:p>
+    <w:p>
+      <w:pPr>
+        <w:rPr>
+          <w:rFonts w:asciiTheme="majorHAnsi" w:eastAsia="SimSun, 方正书宋_GBK" w:hAnsiTheme="majorHAnsi" w:cstheme="majorHAnsi"/>
+          <w:sz w:val="28"/>
+          <w:szCs w:val="28"/>
+          <w:lang w:val="en-US"/>
+        </w:rPr>
+      </w:pPr>
+    </w:p>
+    <w:p>
+      <w:pPr>
+        <w:rPr>
+          <w:rFonts w:asciiTheme="majorHAnsi" w:eastAsia="SimSun, 方正书宋_GBK" w:hAnsiTheme="majorHAnsi" w:cstheme="majorHAnsi"/>
+          <w:sz w:val="28"/>
+          <w:szCs w:val="28"/>
+          <w:lang w:val="en-US"/>
+        </w:rPr>
+      </w:pPr>
+    </w:p>
+    <w:p>
+      <w:pPr>
+        <w:rPr>
+          <w:rFonts w:asciiTheme="majorHAnsi" w:eastAsia="SimSun, 方正书宋_GBK" w:hAnsiTheme="majorHAnsi" w:cstheme="majorHAnsi"/>
+          <w:sz w:val="28"/>
+          <w:szCs w:val="28"/>
+          <w:lang w:val="en-US"/>
+        </w:rPr>
+      </w:pPr>
+    </w:p>
+    <w:p>
+      <w:pPr>
+        <w:rPr>
+          <w:rFonts w:asciiTheme="majorHAnsi" w:eastAsia="SimSun, 方正书宋_GBK" w:hAnsiTheme="majorHAnsi" w:cstheme="majorHAnsi"/>
+          <w:sz w:val="28"/>
+          <w:szCs w:val="28"/>
+          <w:lang w:val="en-US"/>
+        </w:rPr>
+      </w:pPr>
+    </w:p>
+    <w:p>
+      <w:pPr>
+        <w:rPr>
+          <w:rFonts w:asciiTheme="majorHAnsi" w:eastAsia="SimSun, 方正书宋_GBK" w:hAnsiTheme="majorHAnsi" w:cstheme="majorHAnsi"/>
+          <w:sz w:val="28"/>
+          <w:szCs w:val="28"/>
+          <w:lang w:val="en-US"/>
+        </w:rPr>
+      </w:pPr>
+    </w:p>
+    <w:p>
+      <w:pPr>
+        <w:rPr>
+          <w:rFonts w:asciiTheme="majorHAnsi" w:eastAsia="SimSun, 方正书宋_GBK" w:hAnsiTheme="majorHAnsi" w:cstheme="majorHAnsi"/>
+          <w:b/>
+          <w:sz w:val="32"/>
+          <w:szCs w:val="28"/>
+          <w:lang w:val="en-US"/>
+        </w:rPr>
+      </w:pPr>
+      <w:r>
+        <w:rPr>
+          <w:rFonts w:asciiTheme="majorHAnsi" w:eastAsia="SimSun, 方正书宋_GBK" w:hAnsiTheme="majorHAnsi" w:cstheme="majorHAnsi"/>
+          <w:b/>
+          <w:sz w:val="32"/>
+          <w:szCs w:val="28"/>
+          <w:lang w:val="en-US"/>
+        </w:rPr>
+        <w:lastRenderedPageBreak/>
+        <w:t>4  Servizi dei sottosistemi</w:t>
+      </w:r>
+    </w:p>
+    <w:p>
+      <w:pPr>
+        <w:rPr>
+          <w:rFonts w:asciiTheme="majorHAnsi" w:eastAsia="SimSun, 方正书宋_GBK" w:hAnsiTheme="majorHAnsi" w:cstheme="majorHAnsi"/>
+          <w:sz w:val="28"/>
+          <w:szCs w:val="28"/>
+          <w:lang w:val="en-US"/>
+        </w:rPr>
+      </w:pPr>
+      <w:r>
+        <w:rPr>
+          <w:rFonts w:asciiTheme="majorHAnsi" w:eastAsia="SimSun, 方正书宋_GBK" w:hAnsiTheme="majorHAnsi" w:cstheme="majorHAnsi"/>
+          <w:sz w:val="28"/>
+          <w:szCs w:val="28"/>
+          <w:lang w:val="en-US"/>
+        </w:rPr>
+        <w:t>E’ possibile visionare tutti I sottosistemi anche quelli non ancora implementati per dare una visione più dettagliata del sistema</w:t>
+      </w:r>
+      <w:r>
+        <w:rPr>
+          <w:rFonts w:asciiTheme="majorHAnsi" w:eastAsia="SimSun, 方正书宋_GBK" w:hAnsiTheme="majorHAnsi" w:cstheme="majorHAnsi"/>
+          <w:sz w:val="28"/>
+          <w:szCs w:val="28"/>
+          <w:lang w:val="en-US"/>
+        </w:rPr>
+        <w:t>.</w:t>
+      </w:r>
+    </w:p>
+    <w:p>
+      <w:pPr>
+        <w:rPr>
+          <w:rFonts w:asciiTheme="majorHAnsi" w:eastAsia="SimSun, 方正书宋_GBK" w:hAnsiTheme="majorHAnsi" w:cstheme="majorHAnsi"/>
+          <w:sz w:val="28"/>
+          <w:szCs w:val="28"/>
+          <w:lang w:val="en-US"/>
+        </w:rPr>
+      </w:pPr>
+      <w:r>
+        <w:rPr>
+          <w:rFonts w:asciiTheme="majorHAnsi" w:eastAsia="SimSun, 方正书宋_GBK" w:hAnsiTheme="majorHAnsi" w:cstheme="majorHAnsi"/>
+          <w:sz w:val="28"/>
+          <w:szCs w:val="28"/>
+          <w:lang w:val="en-US"/>
+        </w:rPr>
+        <w:t>4.1.Gestione veicoli</w:t>
+      </w:r>
+    </w:p>
+    <w:p>
+      <w:pPr>
+        <w:rPr>
+          <w:rFonts w:asciiTheme="majorHAnsi" w:eastAsia="SimSun, 方正书宋_GBK" w:hAnsiTheme="majorHAnsi" w:cstheme="majorHAnsi"/>
+          <w:sz w:val="28"/>
+          <w:szCs w:val="28"/>
+          <w:lang w:val="en-US"/>
+        </w:rPr>
+      </w:pPr>
+      <w:r>
+        <w:rPr>
+          <w:noProof/>
+        </w:rPr>
+        <w:drawing>
+          <wp:inline distT="0" distB="0" distL="0" distR="0" wp14:anchorId="3550AEBD" wp14:editId="3ED0CC59">
+            <wp:extent cx="6120130" cy="3168015"/>
+            <wp:effectExtent l="0" t="0" r="0" b="0"/>
+            <wp:docPr id="6" name="Immagine 6"/>
+            <wp:cNvGraphicFramePr>
+              <a:graphicFrameLocks xmlns:a="http://schemas.openxmlformats.org/drawingml/2006/main" noChangeAspect="1"/>
+            </wp:cNvGraphicFramePr>
+            <a:graphic xmlns:a="http://schemas.openxmlformats.org/drawingml/2006/main">
+              <a:graphicData uri="http://schemas.openxmlformats.org/drawingml/2006/picture">
+                <pic:pic xmlns:pic="http://schemas.openxmlformats.org/drawingml/2006/picture">
+                  <pic:nvPicPr>
+                    <pic:cNvPr id="1" name=""/>
+                    <pic:cNvPicPr/>
+                  </pic:nvPicPr>
+                  <pic:blipFill>
+                    <a:blip r:embed="rId26"/>
+                    <a:stretch>
+                      <a:fillRect/>
+                    </a:stretch>
+                  </pic:blipFill>
+                  <pic:spPr>
+                    <a:xfrm>
+                      <a:off x="0" y="0"/>
+                      <a:ext cx="6120130" cy="3168015"/>
+                    </a:xfrm>
+                    <a:prstGeom prst="rect">
+                      <a:avLst/>
+                    </a:prstGeom>
+                  </pic:spPr>
+                </pic:pic>
+              </a:graphicData>
+            </a:graphic>
+          </wp:inline>
+        </w:drawing>
+      </w:r>
+    </w:p>
+    <w:p>
+      <w:pPr>
+        <w:rPr>
+          <w:rFonts w:asciiTheme="majorHAnsi" w:eastAsia="SimSun, 方正书宋_GBK" w:hAnsiTheme="majorHAnsi" w:cstheme="majorHAnsi"/>
+          <w:sz w:val="28"/>
+          <w:szCs w:val="28"/>
+          <w:lang w:val="en-US"/>
+        </w:rPr>
+      </w:pPr>
+      <w:r>
+        <w:rPr>
+          <w:rFonts w:asciiTheme="majorHAnsi" w:eastAsia="SimSun, 方正书宋_GBK" w:hAnsiTheme="majorHAnsi" w:cstheme="majorHAnsi"/>
+          <w:sz w:val="28"/>
+          <w:szCs w:val="28"/>
+          <w:lang w:val="en-US"/>
+        </w:rPr>
+        <w:t>4.2.Gestione Officina</w:t>
+      </w:r>
+    </w:p>
+    <w:p>
+      <w:pPr>
+        <w:rPr>
+          <w:rFonts w:asciiTheme="majorHAnsi" w:eastAsia="SimSun, 方正书宋_GBK" w:hAnsiTheme="majorHAnsi" w:cstheme="majorHAnsi"/>
+          <w:sz w:val="28"/>
+          <w:szCs w:val="28"/>
+          <w:lang w:val="en-US"/>
+        </w:rPr>
+      </w:pPr>
+      <w:r>
+        <w:rPr>
+          <w:noProof/>
+        </w:rPr>
+        <w:drawing>
+          <wp:inline distT="0" distB="0" distL="0" distR="0" wp14:anchorId="5DEFDF47" wp14:editId="0492F19D">
+            <wp:extent cx="6120130" cy="3022600"/>
+            <wp:effectExtent l="0" t="0" r="0" b="6350"/>
+            <wp:docPr id="9" name="Immagine 9"/>
+            <wp:cNvGraphicFramePr>
+              <a:graphicFrameLocks xmlns:a="http://schemas.openxmlformats.org/drawingml/2006/main" noChangeAspect="1"/>
+            </wp:cNvGraphicFramePr>
+            <a:graphic xmlns:a="http://schemas.openxmlformats.org/drawingml/2006/main">
+              <a:graphicData uri="http://schemas.openxmlformats.org/drawingml/2006/picture">
+                <pic:pic xmlns:pic="http://schemas.openxmlformats.org/drawingml/2006/picture">
+                  <pic:nvPicPr>
+                    <pic:cNvPr id="1" name=""/>
+                    <pic:cNvPicPr/>
+                  </pic:nvPicPr>
+                  <pic:blipFill>
+                    <a:blip r:embed="rId27"/>
+                    <a:stretch>
+                      <a:fillRect/>
+                    </a:stretch>
+                  </pic:blipFill>
+                  <pic:spPr>
+                    <a:xfrm>
+                      <a:off x="0" y="0"/>
+                      <a:ext cx="6120130" cy="3022600"/>
+                    </a:xfrm>
+                    <a:prstGeom prst="rect">
+                      <a:avLst/>
+                    </a:prstGeom>
+                  </pic:spPr>
+                </pic:pic>
+              </a:graphicData>
+            </a:graphic>
+          </wp:inline>
+        </w:drawing>
+      </w:r>
+    </w:p>
+    <w:p>
+      <w:pPr>
+        <w:rPr>
+          <w:rFonts w:asciiTheme="majorHAnsi" w:eastAsia="SimSun, 方正书宋_GBK" w:hAnsiTheme="majorHAnsi" w:cstheme="majorHAnsi"/>
+          <w:sz w:val="28"/>
+          <w:szCs w:val="28"/>
+          <w:lang w:val="en-US"/>
+        </w:rPr>
+      </w:pPr>
+    </w:p>
+    <w:p>
+      <w:pPr>
+        <w:rPr>
+          <w:rFonts w:asciiTheme="majorHAnsi" w:eastAsia="SimSun, 方正书宋_GBK" w:hAnsiTheme="majorHAnsi" w:cstheme="majorHAnsi"/>
+          <w:sz w:val="28"/>
+          <w:szCs w:val="28"/>
+          <w:lang w:val="en-US"/>
+        </w:rPr>
+      </w:pPr>
+    </w:p>
+    <w:p>
+      <w:pPr>
+        <w:rPr>
+          <w:rFonts w:asciiTheme="majorHAnsi" w:eastAsia="SimSun, 方正书宋_GBK" w:hAnsiTheme="majorHAnsi" w:cstheme="majorHAnsi"/>
+          <w:sz w:val="28"/>
+          <w:szCs w:val="28"/>
+          <w:lang w:val="en-US"/>
+        </w:rPr>
+      </w:pPr>
+    </w:p>
+    <w:p>
+      <w:pPr>
+        <w:rPr>
+          <w:rFonts w:asciiTheme="majorHAnsi" w:eastAsia="SimSun, 方正书宋_GBK" w:hAnsiTheme="majorHAnsi" w:cstheme="majorHAnsi"/>
+          <w:sz w:val="28"/>
+          <w:szCs w:val="28"/>
+          <w:lang w:val="en-US"/>
+        </w:rPr>
+      </w:pPr>
+      <w:r>
+        <w:rPr>
+          <w:rFonts w:asciiTheme="majorHAnsi" w:eastAsia="SimSun, 方正书宋_GBK" w:hAnsiTheme="majorHAnsi" w:cstheme="majorHAnsi"/>
+          <w:sz w:val="28"/>
+          <w:szCs w:val="28"/>
+          <w:lang w:val="en-US"/>
+        </w:rPr>
+        <w:lastRenderedPageBreak/>
+        <w:t>4.3 Gestione admin</w:t>
+      </w:r>
+    </w:p>
+    <w:p>
+      <w:pPr>
+        <w:rPr>
+          <w:rFonts w:asciiTheme="majorHAnsi" w:eastAsia="SimSun, 方正书宋_GBK" w:hAnsiTheme="majorHAnsi" w:cstheme="majorHAnsi"/>
+          <w:sz w:val="28"/>
+          <w:szCs w:val="28"/>
+          <w:lang w:val="en-US"/>
+        </w:rPr>
+      </w:pPr>
+      <w:bookmarkStart w:id="7" w:name="_GoBack"/>
+      <w:r>
+        <w:rPr>
+          <w:noProof/>
+        </w:rPr>
+        <w:drawing>
+          <wp:inline distT="0" distB="0" distL="0" distR="0" wp14:anchorId="3E4AD034" wp14:editId="6320F08C">
+            <wp:extent cx="6110964" cy="6092190"/>
+            <wp:effectExtent l="0" t="0" r="4445" b="3810"/>
+            <wp:docPr id="19" name="Immagine 19"/>
+            <wp:cNvGraphicFramePr>
+              <a:graphicFrameLocks xmlns:a="http://schemas.openxmlformats.org/drawingml/2006/main" noChangeAspect="1"/>
+            </wp:cNvGraphicFramePr>
+            <a:graphic xmlns:a="http://schemas.openxmlformats.org/drawingml/2006/main">
+              <a:graphicData uri="http://schemas.openxmlformats.org/drawingml/2006/picture">
+                <pic:pic xmlns:pic="http://schemas.openxmlformats.org/drawingml/2006/picture">
+                  <pic:nvPicPr>
+                    <pic:cNvPr id="1" name=""/>
+                    <pic:cNvPicPr/>
+                  </pic:nvPicPr>
+                  <pic:blipFill>
+                    <a:blip r:embed="rId28">
+                      <a:extLst>
+                        <a:ext uri="{28A0092B-C50C-407E-A947-70E740481C1C}">
+                          <a14:useLocalDpi xmlns:a14="http://schemas.microsoft.com/office/drawing/2010/main" val="0"/>
+                        </a:ext>
+                      </a:extLst>
+                    </a:blip>
+                    <a:stretch>
+                      <a:fillRect/>
+                    </a:stretch>
+                  </pic:blipFill>
+                  <pic:spPr>
+                    <a:xfrm>
+                      <a:off x="0" y="0"/>
+                      <a:ext cx="6110964" cy="6092190"/>
+                    </a:xfrm>
+                    <a:prstGeom prst="rect">
+                      <a:avLst/>
+                    </a:prstGeom>
+                  </pic:spPr>
+                </pic:pic>
+              </a:graphicData>
+            </a:graphic>
+          </wp:inline>
+        </w:drawing>
+      </w:r>
+      <w:bookmarkEnd w:id="7"/>
+    </w:p>
+    <w:p>
+      <w:pPr>
+        <w:rPr>
+          <w:rFonts w:asciiTheme="majorHAnsi" w:eastAsia="SimSun, 方正书宋_GBK" w:hAnsiTheme="majorHAnsi" w:cstheme="majorHAnsi"/>
+          <w:sz w:val="28"/>
+          <w:szCs w:val="28"/>
+          <w:lang w:val="en-US"/>
+        </w:rPr>
+      </w:pPr>
+    </w:p>
+    <w:p>
+      <w:pPr>
+        <w:rPr>
+          <w:rFonts w:asciiTheme="majorHAnsi" w:eastAsia="SimSun, 方正书宋_GBK" w:hAnsiTheme="majorHAnsi" w:cstheme="majorHAnsi"/>
+          <w:sz w:val="28"/>
+          <w:szCs w:val="28"/>
+          <w:lang w:val="en-US"/>
+        </w:rPr>
+      </w:pPr>
+    </w:p>
+    <w:p>
+      <w:pPr>
+        <w:rPr>
+          <w:rFonts w:asciiTheme="majorHAnsi" w:eastAsia="SimSun, 方正书宋_GBK" w:hAnsiTheme="majorHAnsi" w:cstheme="majorHAnsi"/>
+          <w:sz w:val="28"/>
+          <w:szCs w:val="28"/>
+          <w:lang w:val="en-US"/>
+        </w:rPr>
+      </w:pPr>
+    </w:p>
+    <w:p>
+      <w:pPr>
+        <w:rPr>
+          <w:rFonts w:asciiTheme="majorHAnsi" w:eastAsia="SimSun, 方正书宋_GBK" w:hAnsiTheme="majorHAnsi" w:cstheme="majorHAnsi"/>
+          <w:sz w:val="28"/>
+          <w:szCs w:val="28"/>
+          <w:lang w:val="en-US"/>
+        </w:rPr>
+      </w:pPr>
+    </w:p>
+    <w:p>
+      <w:pPr>
+        <w:rPr>
+          <w:rFonts w:asciiTheme="majorHAnsi" w:eastAsia="SimSun, 方正书宋_GBK" w:hAnsiTheme="majorHAnsi" w:cstheme="majorHAnsi"/>
+          <w:sz w:val="28"/>
+          <w:szCs w:val="28"/>
+          <w:lang w:val="en-US"/>
+        </w:rPr>
+      </w:pPr>
+    </w:p>
+    <w:p>
+      <w:pPr>
+        <w:rPr>
+          <w:rFonts w:asciiTheme="majorHAnsi" w:eastAsia="SimSun, 方正书宋_GBK" w:hAnsiTheme="majorHAnsi" w:cstheme="majorHAnsi"/>
+          <w:sz w:val="28"/>
+          <w:szCs w:val="28"/>
+          <w:lang w:val="en-US"/>
+        </w:rPr>
+      </w:pPr>
+    </w:p>
+    <w:p>
+      <w:pPr>
+        <w:rPr>
+          <w:rFonts w:asciiTheme="majorHAnsi" w:eastAsia="SimSun, 方正书宋_GBK" w:hAnsiTheme="majorHAnsi" w:cstheme="majorHAnsi"/>
+          <w:sz w:val="28"/>
+          <w:szCs w:val="28"/>
+          <w:lang w:val="en-US"/>
+        </w:rPr>
+      </w:pPr>
+    </w:p>
+    <w:p>
+      <w:pPr>
+        <w:rPr>
+          <w:rFonts w:asciiTheme="majorHAnsi" w:eastAsia="SimSun, 方正书宋_GBK" w:hAnsiTheme="majorHAnsi" w:cstheme="majorHAnsi"/>
+          <w:sz w:val="28"/>
+          <w:szCs w:val="28"/>
+          <w:lang w:val="en-US"/>
+        </w:rPr>
+      </w:pPr>
+      <w:r>
+        <w:rPr>
+          <w:rFonts w:asciiTheme="majorHAnsi" w:eastAsia="SimSun, 方正书宋_GBK" w:hAnsiTheme="majorHAnsi" w:cstheme="majorHAnsi"/>
+          <w:sz w:val="28"/>
+          <w:szCs w:val="28"/>
+          <w:lang w:val="en-US"/>
+        </w:rPr>
+        <w:lastRenderedPageBreak/>
+        <w:t>4.4 Gestione Richieste Adesioni Officina</w:t>
+      </w:r>
+    </w:p>
+    <w:p>
+      <w:pPr>
+        <w:rPr>
+          <w:rFonts w:asciiTheme="majorHAnsi" w:eastAsia="SimSun, 方正书宋_GBK" w:hAnsiTheme="majorHAnsi" w:cstheme="majorHAnsi"/>
+          <w:sz w:val="28"/>
+          <w:szCs w:val="28"/>
+          <w:lang w:val="en-US"/>
+        </w:rPr>
+      </w:pPr>
+      <w:r>
+        <w:rPr>
+          <w:noProof/>
+        </w:rPr>
+        <w:drawing>
+          <wp:inline distT="0" distB="0" distL="0" distR="0" wp14:anchorId="51ED7F2C" wp14:editId="2AB2F13E">
+            <wp:extent cx="6120130" cy="2271395"/>
+            <wp:effectExtent l="0" t="0" r="0" b="0"/>
+            <wp:docPr id="26" name="Immagine 26"/>
+            <wp:cNvGraphicFramePr>
+              <a:graphicFrameLocks xmlns:a="http://schemas.openxmlformats.org/drawingml/2006/main" noChangeAspect="1"/>
+            </wp:cNvGraphicFramePr>
+            <a:graphic xmlns:a="http://schemas.openxmlformats.org/drawingml/2006/main">
+              <a:graphicData uri="http://schemas.openxmlformats.org/drawingml/2006/picture">
+                <pic:pic xmlns:pic="http://schemas.openxmlformats.org/drawingml/2006/picture">
+                  <pic:nvPicPr>
+                    <pic:cNvPr id="1" name=""/>
+                    <pic:cNvPicPr/>
+                  </pic:nvPicPr>
+                  <pic:blipFill>
+                    <a:blip r:embed="rId29"/>
+                    <a:stretch>
+                      <a:fillRect/>
+                    </a:stretch>
+                  </pic:blipFill>
+                  <pic:spPr>
+                    <a:xfrm>
+                      <a:off x="0" y="0"/>
+                      <a:ext cx="6120130" cy="2271395"/>
+                    </a:xfrm>
+                    <a:prstGeom prst="rect">
+                      <a:avLst/>
+                    </a:prstGeom>
+                  </pic:spPr>
+                </pic:pic>
+              </a:graphicData>
+            </a:graphic>
+          </wp:inline>
+        </w:drawing>
+      </w:r>
+    </w:p>
+    <w:p>
+      <w:pPr>
+        <w:rPr>
+          <w:rFonts w:asciiTheme="majorHAnsi" w:eastAsia="SimSun, 方正书宋_GBK" w:hAnsiTheme="majorHAnsi" w:cstheme="majorHAnsi"/>
+          <w:sz w:val="28"/>
+          <w:szCs w:val="28"/>
+          <w:lang w:val="en-US"/>
+        </w:rPr>
+      </w:pPr>
+    </w:p>
+    <w:p>
+      <w:pPr>
+        <w:rPr>
+          <w:rFonts w:asciiTheme="majorHAnsi" w:eastAsia="SimSun, 方正书宋_GBK" w:hAnsiTheme="majorHAnsi" w:cstheme="majorHAnsi"/>
+          <w:sz w:val="28"/>
+          <w:szCs w:val="28"/>
+          <w:lang w:val="en-US"/>
+        </w:rPr>
+      </w:pPr>
+      <w:r>
+        <w:rPr>
+          <w:rFonts w:asciiTheme="majorHAnsi" w:eastAsia="SimSun, 方正书宋_GBK" w:hAnsiTheme="majorHAnsi" w:cstheme="majorHAnsi"/>
+          <w:sz w:val="28"/>
+          <w:szCs w:val="28"/>
+          <w:lang w:val="en-US"/>
+        </w:rPr>
+        <w:t>4.5 Gestione Revisioni</w:t>
+      </w:r>
+    </w:p>
+    <w:p>
+      <w:pPr>
+        <w:rPr>
+          <w:rFonts w:asciiTheme="majorHAnsi" w:eastAsia="SimSun, 方正书宋_GBK" w:hAnsiTheme="majorHAnsi" w:cstheme="majorHAnsi"/>
+          <w:sz w:val="28"/>
+          <w:szCs w:val="28"/>
+          <w:lang w:val="en-US"/>
+        </w:rPr>
+      </w:pPr>
+      <w:r>
+        <w:rPr>
+          <w:noProof/>
+        </w:rPr>
+        <w:drawing>
+          <wp:inline distT="0" distB="0" distL="0" distR="0" wp14:anchorId="3F133D1A" wp14:editId="77C007FE">
+            <wp:extent cx="6120130" cy="3471545"/>
+            <wp:effectExtent l="0" t="0" r="0" b="0"/>
+            <wp:docPr id="27" name="Immagine 27"/>
+            <wp:cNvGraphicFramePr>
+              <a:graphicFrameLocks xmlns:a="http://schemas.openxmlformats.org/drawingml/2006/main" noChangeAspect="1"/>
+            </wp:cNvGraphicFramePr>
+            <a:graphic xmlns:a="http://schemas.openxmlformats.org/drawingml/2006/main">
+              <a:graphicData uri="http://schemas.openxmlformats.org/drawingml/2006/picture">
+                <pic:pic xmlns:pic="http://schemas.openxmlformats.org/drawingml/2006/picture">
+                  <pic:nvPicPr>
+                    <pic:cNvPr id="1" name=""/>
+                    <pic:cNvPicPr/>
+                  </pic:nvPicPr>
+                  <pic:blipFill>
+                    <a:blip r:embed="rId30"/>
+                    <a:stretch>
+                      <a:fillRect/>
+                    </a:stretch>
+                  </pic:blipFill>
+                  <pic:spPr>
+                    <a:xfrm>
+                      <a:off x="0" y="0"/>
+                      <a:ext cx="6120130" cy="3471545"/>
+                    </a:xfrm>
+                    <a:prstGeom prst="rect">
+                      <a:avLst/>
+                    </a:prstGeom>
+                  </pic:spPr>
+                </pic:pic>
+              </a:graphicData>
+            </a:graphic>
+          </wp:inline>
+        </w:drawing>
+      </w:r>
+    </w:p>
+    <w:p>
+      <w:pPr>
+        <w:rPr>
+          <w:rFonts w:asciiTheme="majorHAnsi" w:eastAsia="SimSun, 方正书宋_GBK" w:hAnsiTheme="majorHAnsi" w:cstheme="majorHAnsi"/>
+          <w:sz w:val="28"/>
+          <w:szCs w:val="28"/>
+          <w:lang w:val="en-US"/>
+        </w:rPr>
+      </w:pPr>
+    </w:p>
+    <w:p>
+      <w:pPr>
+        <w:rPr>
+          <w:rFonts w:asciiTheme="majorHAnsi" w:eastAsia="SimSun, 方正书宋_GBK" w:hAnsiTheme="majorHAnsi" w:cstheme="majorHAnsi"/>
+          <w:sz w:val="28"/>
+          <w:szCs w:val="28"/>
+          <w:lang w:val="en-US"/>
+        </w:rPr>
+      </w:pPr>
+    </w:p>
+    <w:p>
+      <w:pPr>
+        <w:rPr>
+          <w:rFonts w:asciiTheme="majorHAnsi" w:eastAsia="SimSun, 方正书宋_GBK" w:hAnsiTheme="majorHAnsi" w:cstheme="majorHAnsi"/>
+          <w:sz w:val="28"/>
+          <w:szCs w:val="28"/>
+          <w:lang w:val="en-US"/>
+        </w:rPr>
+      </w:pPr>
+    </w:p>
+    <w:p>
+      <w:pPr>
+        <w:rPr>
+          <w:rFonts w:asciiTheme="majorHAnsi" w:eastAsia="SimSun, 方正书宋_GBK" w:hAnsiTheme="majorHAnsi" w:cstheme="majorHAnsi"/>
+          <w:sz w:val="28"/>
+          <w:szCs w:val="28"/>
+          <w:lang w:val="en-US"/>
+        </w:rPr>
+      </w:pPr>
+    </w:p>
+    <w:p>
+      <w:pPr>
+        <w:rPr>
+          <w:rFonts w:asciiTheme="majorHAnsi" w:eastAsia="SimSun, 方正书宋_GBK" w:hAnsiTheme="majorHAnsi" w:cstheme="majorHAnsi"/>
+          <w:sz w:val="28"/>
+          <w:szCs w:val="28"/>
+          <w:lang w:val="en-US"/>
+        </w:rPr>
+      </w:pPr>
+    </w:p>
+    <w:p>
+      <w:pPr>
+        <w:rPr>
+          <w:rFonts w:asciiTheme="majorHAnsi" w:eastAsia="SimSun, 方正书宋_GBK" w:hAnsiTheme="majorHAnsi" w:cstheme="majorHAnsi"/>
+          <w:sz w:val="28"/>
+          <w:szCs w:val="28"/>
+          <w:lang w:val="en-US"/>
+        </w:rPr>
+      </w:pPr>
+    </w:p>
+    <w:p>
+      <w:pPr>
+        <w:rPr>
+          <w:rFonts w:asciiTheme="majorHAnsi" w:eastAsia="SimSun, 方正书宋_GBK" w:hAnsiTheme="majorHAnsi" w:cstheme="majorHAnsi"/>
+          <w:sz w:val="28"/>
+          <w:szCs w:val="28"/>
+          <w:lang w:val="en-US"/>
+        </w:rPr>
+      </w:pPr>
+      <w:r>
+        <w:rPr>
+          <w:rFonts w:asciiTheme="majorHAnsi" w:eastAsia="SimSun, 方正书宋_GBK" w:hAnsiTheme="majorHAnsi" w:cstheme="majorHAnsi"/>
+          <w:sz w:val="28"/>
+          <w:szCs w:val="28"/>
+          <w:lang w:val="en-US"/>
+        </w:rPr>
+        <w:lastRenderedPageBreak/>
+        <w:t>4.6 Gestione Denunce</w:t>
+      </w:r>
+    </w:p>
+    <w:p>
+      <w:pPr>
+        <w:rPr>
+          <w:rFonts w:asciiTheme="majorHAnsi" w:eastAsia="SimSun, 方正书宋_GBK" w:hAnsiTheme="majorHAnsi" w:cstheme="majorHAnsi"/>
+          <w:sz w:val="28"/>
+          <w:szCs w:val="28"/>
+          <w:lang w:val="en-US"/>
+        </w:rPr>
+      </w:pPr>
+      <w:r>
+        <w:rPr>
+          <w:noProof/>
+        </w:rPr>
+        <w:drawing>
+          <wp:inline distT="0" distB="0" distL="0" distR="0" wp14:anchorId="16B4867C" wp14:editId="18B49080">
+            <wp:extent cx="6120130" cy="3041015"/>
+            <wp:effectExtent l="0" t="0" r="0" b="6985"/>
+            <wp:docPr id="28" name="Immagine 28"/>
+            <wp:cNvGraphicFramePr>
+              <a:graphicFrameLocks xmlns:a="http://schemas.openxmlformats.org/drawingml/2006/main" noChangeAspect="1"/>
+            </wp:cNvGraphicFramePr>
+            <a:graphic xmlns:a="http://schemas.openxmlformats.org/drawingml/2006/main">
+              <a:graphicData uri="http://schemas.openxmlformats.org/drawingml/2006/picture">
+                <pic:pic xmlns:pic="http://schemas.openxmlformats.org/drawingml/2006/picture">
+                  <pic:nvPicPr>
+                    <pic:cNvPr id="1" name=""/>
+                    <pic:cNvPicPr/>
+                  </pic:nvPicPr>
+                  <pic:blipFill>
+                    <a:blip r:embed="rId31"/>
+                    <a:stretch>
+                      <a:fillRect/>
+                    </a:stretch>
+                  </pic:blipFill>
+                  <pic:spPr>
+                    <a:xfrm>
+                      <a:off x="0" y="0"/>
+                      <a:ext cx="6120130" cy="3041015"/>
+                    </a:xfrm>
+                    <a:prstGeom prst="rect">
+                      <a:avLst/>
+                    </a:prstGeom>
+                  </pic:spPr>
+                </pic:pic>
+              </a:graphicData>
+            </a:graphic>
+          </wp:inline>
+        </w:drawing>
+      </w:r>
+    </w:p>
+    <w:p>
+      <w:pPr>
+        <w:rPr>
+          <w:rFonts w:asciiTheme="majorHAnsi" w:eastAsia="SimSun, 方正书宋_GBK" w:hAnsiTheme="majorHAnsi" w:cstheme="majorHAnsi"/>
+          <w:sz w:val="28"/>
+          <w:szCs w:val="28"/>
+          <w:lang w:val="en-US"/>
+        </w:rPr>
+      </w:pPr>
+      <w:r>
+        <w:rPr>
+          <w:rFonts w:asciiTheme="majorHAnsi" w:eastAsia="SimSun, 方正书宋_GBK" w:hAnsiTheme="majorHAnsi" w:cstheme="majorHAnsi"/>
+          <w:sz w:val="28"/>
+          <w:szCs w:val="28"/>
+          <w:lang w:val="en-US"/>
+        </w:rPr>
+        <w:t>4.7 Gestione Vista Utente</w:t>
+      </w:r>
+    </w:p>
+    <w:p>
+      <w:pPr>
+        <w:rPr>
+          <w:rFonts w:asciiTheme="majorHAnsi" w:eastAsia="SimSun, 方正书宋_GBK" w:hAnsiTheme="majorHAnsi" w:cstheme="majorHAnsi"/>
+          <w:sz w:val="28"/>
+          <w:szCs w:val="28"/>
+          <w:lang w:val="en-US"/>
+        </w:rPr>
+      </w:pPr>
+      <w:r>
+        <w:rPr>
+          <w:noProof/>
+        </w:rPr>
+        <w:drawing>
+          <wp:inline distT="0" distB="0" distL="0" distR="0" wp14:anchorId="7149F951" wp14:editId="04386951">
+            <wp:extent cx="6120130" cy="4431665"/>
+            <wp:effectExtent l="0" t="0" r="0" b="6985"/>
+            <wp:docPr id="30" name="Immagine 30"/>
+            <wp:cNvGraphicFramePr>
+              <a:graphicFrameLocks xmlns:a="http://schemas.openxmlformats.org/drawingml/2006/main" noChangeAspect="1"/>
+            </wp:cNvGraphicFramePr>
+            <a:graphic xmlns:a="http://schemas.openxmlformats.org/drawingml/2006/main">
+              <a:graphicData uri="http://schemas.openxmlformats.org/drawingml/2006/picture">
+                <pic:pic xmlns:pic="http://schemas.openxmlformats.org/drawingml/2006/picture">
+                  <pic:nvPicPr>
+                    <pic:cNvPr id="1" name=""/>
+                    <pic:cNvPicPr/>
+                  </pic:nvPicPr>
+                  <pic:blipFill>
+                    <a:blip r:embed="rId32"/>
+                    <a:stretch>
+                      <a:fillRect/>
+                    </a:stretch>
+                  </pic:blipFill>
+                  <pic:spPr>
+                    <a:xfrm>
+                      <a:off x="0" y="0"/>
+                      <a:ext cx="6120130" cy="4431665"/>
+                    </a:xfrm>
+                    <a:prstGeom prst="rect">
+                      <a:avLst/>
+                    </a:prstGeom>
+                  </pic:spPr>
+                </pic:pic>
+              </a:graphicData>
+            </a:graphic>
+          </wp:inline>
+        </w:drawing>
+      </w:r>
+    </w:p>
+    <w:p>
+      <w:pPr>
+        <w:pStyle w:val="Standard"/>
+        <w:rPr>
+          <w:rFonts w:asciiTheme="majorHAnsi" w:hAnsiTheme="majorHAnsi" w:cstheme="majorHAnsi"/>
+        </w:rPr>
+      </w:pPr>
+    </w:p>
+    <w:p>
+      <w:pPr>
+        <w:pStyle w:val="Standard"/>
+        <w:rPr>
+          <w:rFonts w:asciiTheme="majorHAnsi" w:hAnsiTheme="majorHAnsi" w:cstheme="majorHAnsi"/>
         </w:rPr>
       </w:pPr>
     </w:p>
@@ -9825,6 +10477,7 @@
           <w:sz w:val="32"/>
           <w:szCs w:val="28"/>
         </w:rPr>
+        <w:lastRenderedPageBreak/>
         <w:t>5</w:t>
       </w:r>
       <w:r>
@@ -10222,7 +10875,7 @@
         <v:path o:extrusionok="f" gradientshapeok="t" o:connecttype="rect"/>
         <o:lock v:ext="edit" aspectratio="t"/>
       </v:shapetype>
-      <v:shape id="_x0000_i1080" type="#_x0000_t75" style="width:8.25pt;height:8.25pt;visibility:visible;mso-wrap-style:square" o:bullet="t">
+      <v:shape id="_x0000_i1038" type="#_x0000_t75" style="width:8.15pt;height:8.15pt;visibility:visible;mso-wrap-style:square" o:bullet="t">
         <v:imagedata r:id="rId1" o:title=""/>
       </v:shape>
     </w:pict>
@@ -13422,7 +14075,7 @@
 </file>
 
 <file path=customXml/itemProps1.xml><?xml version="1.0" encoding="utf-8"?>
-<ds:datastoreItem xmlns:ds="http://schemas.openxmlformats.org/officeDocument/2006/customXml" ds:itemID="{DA9D60B7-C2B4-489D-ACDD-8745E9740E2F}">
+<ds:datastoreItem xmlns:ds="http://schemas.openxmlformats.org/officeDocument/2006/customXml" ds:itemID="{5554032B-D300-42BC-AD93-947AB7CC13A8}">
   <ds:schemaRefs>
     <ds:schemaRef ds:uri="http://schemas.openxmlformats.org/officeDocument/2006/bibliography"/>
   </ds:schemaRefs>

</xml_diff>